<commit_message>
dodane pliki do lab D
</commit_message>
<xml_diff>
--- a/AI/labD/AI-LD-gr1-mielniczuk-marcin.docx
+++ b/AI/labD/AI-LD-gr1-mielniczuk-marcin.docx
@@ -1124,7 +1124,7 @@
             <w:noProof/>
             <w:webHidden/>
           </w:rPr>
-          <w:t>4</w:t>
+          <w:t>7</w:t>
         </w:r>
         <w:r>
           <w:rPr>
@@ -1197,7 +1197,7 @@
             <w:noProof/>
             <w:webHidden/>
           </w:rPr>
-          <w:t>4</w:t>
+          <w:t>7</w:t>
         </w:r>
         <w:r>
           <w:rPr>
@@ -1700,19 +1700,7 @@
           <w:rPr>
             <w:rStyle w:val="Hipercze"/>
           </w:rPr>
-          <w:t>https://openweath</w:t>
-        </w:r>
-        <w:r>
-          <w:rPr>
-            <w:rStyle w:val="Hipercze"/>
-          </w:rPr>
-          <w:t>e</w:t>
-        </w:r>
-        <w:r>
-          <w:rPr>
-            <w:rStyle w:val="Hipercze"/>
-          </w:rPr>
-          <w:t>rmap.org/current</w:t>
+          <w:t>https://openweathermap.org/current</w:t>
         </w:r>
       </w:hyperlink>
       <w:r>
@@ -2051,6 +2039,9 @@
         <w:jc w:val="center"/>
       </w:pPr>
       <w:r>
+        <w:rPr>
+          <w:noProof/>
+        </w:rPr>
         <w:lastRenderedPageBreak/>
         <w:drawing>
           <wp:inline distT="0" distB="0" distL="0" distR="0" wp14:anchorId="6FD82F14" wp14:editId="4BAE5D8C">
@@ -2203,6 +2194,9 @@
         <w:jc w:val="center"/>
       </w:pPr>
       <w:r>
+        <w:rPr>
+          <w:noProof/>
+        </w:rPr>
         <w:lastRenderedPageBreak/>
         <w:drawing>
           <wp:inline distT="0" distB="0" distL="0" distR="0" wp14:anchorId="768E345A" wp14:editId="33AE43AF">
@@ -2279,6 +2273,9 @@
         <w:pStyle w:val="Zadanie"/>
       </w:pPr>
       <w:r>
+        <w:rPr>
+          <w:noProof/>
+        </w:rPr>
         <w:drawing>
           <wp:inline distT="0" distB="0" distL="0" distR="0" wp14:anchorId="05191BCB" wp14:editId="7BB8C467">
             <wp:extent cx="6645910" cy="2162810"/>
@@ -2417,6 +2414,9 @@
         <w:pStyle w:val="Zadanie"/>
       </w:pPr>
       <w:r>
+        <w:rPr>
+          <w:noProof/>
+        </w:rPr>
         <w:lastRenderedPageBreak/>
         <w:drawing>
           <wp:inline distT="0" distB="0" distL="0" distR="0" wp14:anchorId="3803965E" wp14:editId="083996B2">
@@ -2624,6 +2624,9 @@
         <w:jc w:val="center"/>
       </w:pPr>
       <w:r>
+        <w:rPr>
+          <w:noProof/>
+        </w:rPr>
         <w:lastRenderedPageBreak/>
         <w:drawing>
           <wp:inline distT="0" distB="0" distL="0" distR="0" wp14:anchorId="6D4DEFCB" wp14:editId="1799AC2B">
@@ -2901,45 +2904,669 @@
       <w:pPr>
         <w:pStyle w:val="Zadanie"/>
       </w:pPr>
+      <w:r>
+        <w:t xml:space="preserve">. </w:t>
+      </w:r>
+      <w:hyperlink r:id="rId20" w:history="1">
+        <w:r>
+          <w:rPr>
+            <w:rStyle w:val="Hipercze"/>
+          </w:rPr>
+          <w:t>https://github.com/</w:t>
+        </w:r>
+        <w:r>
+          <w:rPr>
+            <w:rStyle w:val="Hipercze"/>
+          </w:rPr>
+          <w:t>m</w:t>
+        </w:r>
+        <w:r>
+          <w:rPr>
+            <w:rStyle w:val="Hipercze"/>
+          </w:rPr>
+          <w:t>m51621/m</w:t>
+        </w:r>
+        <w:r>
+          <w:rPr>
+            <w:rStyle w:val="Hipercze"/>
+          </w:rPr>
+          <w:t>a</w:t>
+        </w:r>
+        <w:r>
+          <w:rPr>
+            <w:rStyle w:val="Hipercze"/>
+          </w:rPr>
+          <w:t>in/tre</w:t>
+        </w:r>
+        <w:r>
+          <w:rPr>
+            <w:rStyle w:val="Hipercze"/>
+          </w:rPr>
+          <w:t>e</w:t>
+        </w:r>
+        <w:r>
+          <w:rPr>
+            <w:rStyle w:val="Hipercze"/>
+          </w:rPr>
+          <w:t>/main/AI/labD</w:t>
+        </w:r>
+      </w:hyperlink>
+    </w:p>
+    <w:p>
+      <w:pPr>
+        <w:pStyle w:val="Nagwek1"/>
+        <w:rPr>
+          <w:lang w:val="pl-PL"/>
+        </w:rPr>
+      </w:pPr>
+      <w:bookmarkStart w:id="12" w:name="_Toc188183843"/>
+      <w:r>
+        <w:rPr>
+          <w:lang w:val="pl-PL"/>
+        </w:rPr>
+        <w:t>Podsumowanie</w:t>
+      </w:r>
+      <w:bookmarkEnd w:id="12"/>
     </w:p>
     <w:p>
       <w:pPr>
         <w:pStyle w:val="Zadanie"/>
       </w:pPr>
       <w:r>
-        <w:t xml:space="preserve">…link, np. </w:t>
-      </w:r>
-      <w:hyperlink r:id="rId20" w:history="1">
-        <w:r>
-          <w:rPr>
-            <w:rStyle w:val="Hipercze"/>
-          </w:rPr>
-          <w:t>https://github.com/inazwisko/ai1-lab/tree/lab-d…</w:t>
-        </w:r>
-      </w:hyperlink>
-    </w:p>
-    <w:p>
-      <w:pPr>
-        <w:pStyle w:val="Nagwek1"/>
-        <w:rPr>
-          <w:lang w:val="pl-PL"/>
-        </w:rPr>
-      </w:pPr>
-      <w:bookmarkStart w:id="12" w:name="_Toc188183843"/>
-      <w:r>
-        <w:rPr>
-          <w:lang w:val="pl-PL"/>
-        </w:rPr>
-        <w:t>Podsumowanie</w:t>
-      </w:r>
-      <w:bookmarkEnd w:id="12"/>
+        <w:t>W kilku zdaniach podsumuj zdobyte podczas tego laboratorium umiejętności.</w:t>
+      </w:r>
     </w:p>
     <w:p>
       <w:pPr>
         <w:pStyle w:val="Zadanie"/>
       </w:pPr>
-      <w:r>
-        <w:t>W kilku zdaniach podsumuj zdobyte podczas tego laboratorium umiejętności.</w:t>
+      <w:proofErr w:type="spellStart"/>
+      <w:r>
+        <w:rPr>
+          <w:lang w:val="en-US"/>
+        </w:rPr>
+        <w:t>Podczas</w:t>
+      </w:r>
+      <w:proofErr w:type="spellEnd"/>
+      <w:r>
+        <w:rPr>
+          <w:lang w:val="en-US"/>
+        </w:rPr>
+        <w:t xml:space="preserve"> </w:t>
+      </w:r>
+      <w:proofErr w:type="spellStart"/>
+      <w:r>
+        <w:rPr>
+          <w:lang w:val="en-US"/>
+        </w:rPr>
+        <w:t>tego</w:t>
+      </w:r>
+      <w:proofErr w:type="spellEnd"/>
+      <w:r>
+        <w:rPr>
+          <w:lang w:val="en-US"/>
+        </w:rPr>
+        <w:t xml:space="preserve"> </w:t>
+      </w:r>
+      <w:proofErr w:type="spellStart"/>
+      <w:r>
+        <w:rPr>
+          <w:lang w:val="en-US"/>
+        </w:rPr>
+        <w:t>laboratorium</w:t>
+      </w:r>
+      <w:proofErr w:type="spellEnd"/>
+      <w:r>
+        <w:rPr>
+          <w:lang w:val="en-US"/>
+        </w:rPr>
+        <w:t xml:space="preserve"> </w:t>
+      </w:r>
+      <w:proofErr w:type="spellStart"/>
+      <w:r>
+        <w:rPr>
+          <w:lang w:val="en-US"/>
+        </w:rPr>
+        <w:t>nauczyłem</w:t>
+      </w:r>
+      <w:proofErr w:type="spellEnd"/>
+      <w:r>
+        <w:rPr>
+          <w:lang w:val="en-US"/>
+        </w:rPr>
+        <w:t xml:space="preserve"> </w:t>
+      </w:r>
+      <w:proofErr w:type="spellStart"/>
+      <w:r>
+        <w:rPr>
+          <w:lang w:val="en-US"/>
+        </w:rPr>
+        <w:t>się</w:t>
+      </w:r>
+      <w:proofErr w:type="spellEnd"/>
+      <w:r>
+        <w:rPr>
+          <w:lang w:val="en-US"/>
+        </w:rPr>
+        <w:t xml:space="preserve">, jak </w:t>
+      </w:r>
+      <w:proofErr w:type="spellStart"/>
+      <w:r>
+        <w:rPr>
+          <w:lang w:val="en-US"/>
+        </w:rPr>
+        <w:t>korzystać</w:t>
+      </w:r>
+      <w:proofErr w:type="spellEnd"/>
+      <w:r>
+        <w:rPr>
+          <w:lang w:val="en-US"/>
+        </w:rPr>
+        <w:t xml:space="preserve"> z API </w:t>
+      </w:r>
+      <w:proofErr w:type="spellStart"/>
+      <w:r>
+        <w:rPr>
+          <w:lang w:val="en-US"/>
+        </w:rPr>
+        <w:t>OpenWeatherMap</w:t>
+      </w:r>
+      <w:proofErr w:type="spellEnd"/>
+      <w:r>
+        <w:rPr>
+          <w:lang w:val="en-US"/>
+        </w:rPr>
+        <w:t xml:space="preserve"> do </w:t>
+      </w:r>
+      <w:proofErr w:type="spellStart"/>
+      <w:r>
+        <w:rPr>
+          <w:lang w:val="en-US"/>
+        </w:rPr>
+        <w:t>pobierania</w:t>
+      </w:r>
+      <w:proofErr w:type="spellEnd"/>
+      <w:r>
+        <w:rPr>
+          <w:lang w:val="en-US"/>
+        </w:rPr>
+        <w:t xml:space="preserve"> </w:t>
+      </w:r>
+      <w:proofErr w:type="spellStart"/>
+      <w:r>
+        <w:rPr>
+          <w:lang w:val="en-US"/>
+        </w:rPr>
+        <w:t>danych</w:t>
+      </w:r>
+      <w:proofErr w:type="spellEnd"/>
+      <w:r>
+        <w:rPr>
+          <w:lang w:val="en-US"/>
+        </w:rPr>
+        <w:t xml:space="preserve"> o </w:t>
+      </w:r>
+      <w:proofErr w:type="spellStart"/>
+      <w:r>
+        <w:rPr>
+          <w:lang w:val="en-US"/>
+        </w:rPr>
+        <w:t>pogodzie</w:t>
+      </w:r>
+      <w:proofErr w:type="spellEnd"/>
+      <w:r>
+        <w:rPr>
+          <w:lang w:val="en-US"/>
+        </w:rPr>
+        <w:t xml:space="preserve">. </w:t>
+      </w:r>
+      <w:proofErr w:type="spellStart"/>
+      <w:r>
+        <w:rPr>
+          <w:lang w:val="en-US"/>
+        </w:rPr>
+        <w:t>Zrozumiałem</w:t>
+      </w:r>
+      <w:proofErr w:type="spellEnd"/>
+      <w:r>
+        <w:rPr>
+          <w:lang w:val="en-US"/>
+        </w:rPr>
+        <w:t xml:space="preserve">, jak </w:t>
+      </w:r>
+      <w:proofErr w:type="spellStart"/>
+      <w:r>
+        <w:rPr>
+          <w:lang w:val="en-US"/>
+        </w:rPr>
+        <w:t>działa</w:t>
+      </w:r>
+      <w:proofErr w:type="spellEnd"/>
+      <w:r>
+        <w:rPr>
+          <w:lang w:val="en-US"/>
+        </w:rPr>
+        <w:t xml:space="preserve"> </w:t>
+      </w:r>
+      <w:proofErr w:type="spellStart"/>
+      <w:r>
+        <w:rPr>
+          <w:lang w:val="en-US"/>
+        </w:rPr>
+        <w:t>wysyłanie</w:t>
+      </w:r>
+      <w:proofErr w:type="spellEnd"/>
+      <w:r>
+        <w:rPr>
+          <w:lang w:val="en-US"/>
+        </w:rPr>
+        <w:t xml:space="preserve"> </w:t>
+      </w:r>
+      <w:proofErr w:type="spellStart"/>
+      <w:r>
+        <w:rPr>
+          <w:lang w:val="en-US"/>
+        </w:rPr>
+        <w:t>żądań</w:t>
+      </w:r>
+      <w:proofErr w:type="spellEnd"/>
+      <w:r>
+        <w:rPr>
+          <w:lang w:val="en-US"/>
+        </w:rPr>
+        <w:t xml:space="preserve"> HTTP za </w:t>
+      </w:r>
+      <w:proofErr w:type="spellStart"/>
+      <w:r>
+        <w:rPr>
+          <w:lang w:val="en-US"/>
+        </w:rPr>
+        <w:t>pomocą</w:t>
+      </w:r>
+      <w:proofErr w:type="spellEnd"/>
+      <w:r>
+        <w:rPr>
+          <w:lang w:val="en-US"/>
+        </w:rPr>
+        <w:t xml:space="preserve"> </w:t>
+      </w:r>
+      <w:proofErr w:type="spellStart"/>
+      <w:r>
+        <w:rPr>
+          <w:lang w:val="en-US"/>
+        </w:rPr>
+        <w:t>zarówno</w:t>
+      </w:r>
+      <w:proofErr w:type="spellEnd"/>
+      <w:r>
+        <w:rPr>
+          <w:lang w:val="en-US"/>
+        </w:rPr>
+        <w:t xml:space="preserve"> </w:t>
+      </w:r>
+      <w:proofErr w:type="spellStart"/>
+      <w:r>
+        <w:rPr>
+          <w:lang w:val="en-US"/>
+        </w:rPr>
+        <w:t>starszego</w:t>
+      </w:r>
+      <w:proofErr w:type="spellEnd"/>
+      <w:r>
+        <w:rPr>
+          <w:lang w:val="en-US"/>
+        </w:rPr>
+        <w:t xml:space="preserve"> </w:t>
+      </w:r>
+      <w:proofErr w:type="spellStart"/>
+      <w:r>
+        <w:rPr>
+          <w:lang w:val="en-US"/>
+        </w:rPr>
+        <w:t>obiektu</w:t>
+      </w:r>
+      <w:proofErr w:type="spellEnd"/>
+      <w:r>
+        <w:rPr>
+          <w:lang w:val="en-US"/>
+        </w:rPr>
+        <w:t xml:space="preserve"> </w:t>
+      </w:r>
+      <w:proofErr w:type="spellStart"/>
+      <w:r>
+        <w:rPr>
+          <w:lang w:val="en-US"/>
+        </w:rPr>
+        <w:t>XMLHttpRequest</w:t>
+      </w:r>
+      <w:proofErr w:type="spellEnd"/>
+      <w:r>
+        <w:rPr>
+          <w:lang w:val="en-US"/>
+        </w:rPr>
+        <w:t xml:space="preserve">, jak </w:t>
+      </w:r>
+      <w:proofErr w:type="spellStart"/>
+      <w:r>
+        <w:rPr>
+          <w:lang w:val="en-US"/>
+        </w:rPr>
+        <w:t>i</w:t>
+      </w:r>
+      <w:proofErr w:type="spellEnd"/>
+      <w:r>
+        <w:rPr>
+          <w:lang w:val="en-US"/>
+        </w:rPr>
+        <w:t xml:space="preserve"> </w:t>
+      </w:r>
+      <w:proofErr w:type="spellStart"/>
+      <w:r>
+        <w:rPr>
+          <w:lang w:val="en-US"/>
+        </w:rPr>
+        <w:t>nowoczesnej</w:t>
+      </w:r>
+      <w:proofErr w:type="spellEnd"/>
+      <w:r>
+        <w:rPr>
+          <w:lang w:val="en-US"/>
+        </w:rPr>
+        <w:t xml:space="preserve"> </w:t>
+      </w:r>
+      <w:proofErr w:type="spellStart"/>
+      <w:r>
+        <w:rPr>
+          <w:lang w:val="en-US"/>
+        </w:rPr>
+        <w:t>metody</w:t>
+      </w:r>
+      <w:proofErr w:type="spellEnd"/>
+      <w:r>
+        <w:rPr>
+          <w:lang w:val="en-US"/>
+        </w:rPr>
+        <w:t xml:space="preserve"> fetch. </w:t>
+      </w:r>
+      <w:proofErr w:type="spellStart"/>
+      <w:r>
+        <w:rPr>
+          <w:lang w:val="en-US"/>
+        </w:rPr>
+        <w:t>Dowiedziałem</w:t>
+      </w:r>
+      <w:proofErr w:type="spellEnd"/>
+      <w:r>
+        <w:rPr>
+          <w:lang w:val="en-US"/>
+        </w:rPr>
+        <w:t xml:space="preserve"> </w:t>
+      </w:r>
+      <w:proofErr w:type="spellStart"/>
+      <w:r>
+        <w:rPr>
+          <w:lang w:val="en-US"/>
+        </w:rPr>
+        <w:t>się</w:t>
+      </w:r>
+      <w:proofErr w:type="spellEnd"/>
+      <w:r>
+        <w:rPr>
+          <w:lang w:val="en-US"/>
+        </w:rPr>
+        <w:t xml:space="preserve"> </w:t>
+      </w:r>
+      <w:proofErr w:type="spellStart"/>
+      <w:r>
+        <w:rPr>
+          <w:lang w:val="en-US"/>
+        </w:rPr>
+        <w:t>także</w:t>
+      </w:r>
+      <w:proofErr w:type="spellEnd"/>
+      <w:r>
+        <w:rPr>
+          <w:lang w:val="en-US"/>
+        </w:rPr>
+        <w:t xml:space="preserve">, jak </w:t>
+      </w:r>
+      <w:proofErr w:type="spellStart"/>
+      <w:r>
+        <w:rPr>
+          <w:lang w:val="en-US"/>
+        </w:rPr>
+        <w:t>przetwarzać</w:t>
+      </w:r>
+      <w:proofErr w:type="spellEnd"/>
+      <w:r>
+        <w:rPr>
+          <w:lang w:val="en-US"/>
+        </w:rPr>
+        <w:t xml:space="preserve"> </w:t>
+      </w:r>
+      <w:proofErr w:type="spellStart"/>
+      <w:r>
+        <w:rPr>
+          <w:lang w:val="en-US"/>
+        </w:rPr>
+        <w:t>odpowiedzi</w:t>
+      </w:r>
+      <w:proofErr w:type="spellEnd"/>
+      <w:r>
+        <w:rPr>
+          <w:lang w:val="en-US"/>
+        </w:rPr>
+        <w:t xml:space="preserve"> z API w </w:t>
+      </w:r>
+      <w:proofErr w:type="spellStart"/>
+      <w:r>
+        <w:rPr>
+          <w:lang w:val="en-US"/>
+        </w:rPr>
+        <w:t>formacie</w:t>
+      </w:r>
+      <w:proofErr w:type="spellEnd"/>
+      <w:r>
+        <w:rPr>
+          <w:lang w:val="en-US"/>
+        </w:rPr>
+        <w:t xml:space="preserve"> JSON </w:t>
+      </w:r>
+      <w:proofErr w:type="spellStart"/>
+      <w:r>
+        <w:rPr>
+          <w:lang w:val="en-US"/>
+        </w:rPr>
+        <w:t>oraz</w:t>
+      </w:r>
+      <w:proofErr w:type="spellEnd"/>
+      <w:r>
+        <w:rPr>
+          <w:lang w:val="en-US"/>
+        </w:rPr>
+        <w:t xml:space="preserve"> </w:t>
+      </w:r>
+      <w:proofErr w:type="spellStart"/>
+      <w:r>
+        <w:rPr>
+          <w:lang w:val="en-US"/>
+        </w:rPr>
+        <w:t>wyświetlać</w:t>
+      </w:r>
+      <w:proofErr w:type="spellEnd"/>
+      <w:r>
+        <w:rPr>
+          <w:lang w:val="en-US"/>
+        </w:rPr>
+        <w:t xml:space="preserve"> je w </w:t>
+      </w:r>
+      <w:proofErr w:type="spellStart"/>
+      <w:r>
+        <w:rPr>
+          <w:lang w:val="en-US"/>
+        </w:rPr>
+        <w:t>przeglądarce</w:t>
+      </w:r>
+      <w:proofErr w:type="spellEnd"/>
+      <w:r>
+        <w:rPr>
+          <w:lang w:val="en-US"/>
+        </w:rPr>
+        <w:t xml:space="preserve">, </w:t>
+      </w:r>
+      <w:proofErr w:type="spellStart"/>
+      <w:r>
+        <w:rPr>
+          <w:lang w:val="en-US"/>
+        </w:rPr>
+        <w:t>tworząc</w:t>
+      </w:r>
+      <w:proofErr w:type="spellEnd"/>
+      <w:r>
+        <w:rPr>
+          <w:lang w:val="en-US"/>
+        </w:rPr>
+        <w:t xml:space="preserve"> </w:t>
+      </w:r>
+      <w:proofErr w:type="spellStart"/>
+      <w:r>
+        <w:rPr>
+          <w:lang w:val="en-US"/>
+        </w:rPr>
+        <w:t>dynamiczne</w:t>
+      </w:r>
+      <w:proofErr w:type="spellEnd"/>
+      <w:r>
+        <w:rPr>
+          <w:lang w:val="en-US"/>
+        </w:rPr>
+        <w:t xml:space="preserve"> </w:t>
+      </w:r>
+      <w:proofErr w:type="spellStart"/>
+      <w:r>
+        <w:rPr>
+          <w:lang w:val="en-US"/>
+        </w:rPr>
+        <w:t>elementy</w:t>
+      </w:r>
+      <w:proofErr w:type="spellEnd"/>
+      <w:r>
+        <w:rPr>
+          <w:lang w:val="en-US"/>
+        </w:rPr>
+        <w:t xml:space="preserve"> HTML. </w:t>
+      </w:r>
+      <w:proofErr w:type="spellStart"/>
+      <w:r>
+        <w:rPr>
+          <w:lang w:val="en-US"/>
+        </w:rPr>
+        <w:t>Dzięki</w:t>
+      </w:r>
+      <w:proofErr w:type="spellEnd"/>
+      <w:r>
+        <w:rPr>
+          <w:lang w:val="en-US"/>
+        </w:rPr>
+        <w:t xml:space="preserve"> </w:t>
+      </w:r>
+      <w:proofErr w:type="spellStart"/>
+      <w:r>
+        <w:rPr>
+          <w:lang w:val="en-US"/>
+        </w:rPr>
+        <w:t>dodaniu</w:t>
+      </w:r>
+      <w:proofErr w:type="spellEnd"/>
+      <w:r>
+        <w:rPr>
+          <w:lang w:val="en-US"/>
+        </w:rPr>
+        <w:t xml:space="preserve"> </w:t>
+      </w:r>
+      <w:proofErr w:type="spellStart"/>
+      <w:r>
+        <w:rPr>
+          <w:lang w:val="en-US"/>
+        </w:rPr>
+        <w:t>parametru</w:t>
+      </w:r>
+      <w:proofErr w:type="spellEnd"/>
+      <w:r>
+        <w:rPr>
+          <w:lang w:val="en-US"/>
+        </w:rPr>
+        <w:t xml:space="preserve"> lang=pl </w:t>
+      </w:r>
+      <w:proofErr w:type="spellStart"/>
+      <w:r>
+        <w:rPr>
+          <w:lang w:val="en-US"/>
+        </w:rPr>
+        <w:t>mogłem</w:t>
+      </w:r>
+      <w:proofErr w:type="spellEnd"/>
+      <w:r>
+        <w:rPr>
+          <w:lang w:val="en-US"/>
+        </w:rPr>
+        <w:t xml:space="preserve"> </w:t>
+      </w:r>
+      <w:proofErr w:type="spellStart"/>
+      <w:r>
+        <w:rPr>
+          <w:lang w:val="en-US"/>
+        </w:rPr>
+        <w:t>dostosować</w:t>
+      </w:r>
+      <w:proofErr w:type="spellEnd"/>
+      <w:r>
+        <w:rPr>
+          <w:lang w:val="en-US"/>
+        </w:rPr>
+        <w:t xml:space="preserve"> </w:t>
+      </w:r>
+      <w:proofErr w:type="spellStart"/>
+      <w:r>
+        <w:rPr>
+          <w:lang w:val="en-US"/>
+        </w:rPr>
+        <w:t>język</w:t>
+      </w:r>
+      <w:proofErr w:type="spellEnd"/>
+      <w:r>
+        <w:rPr>
+          <w:lang w:val="en-US"/>
+        </w:rPr>
+        <w:t xml:space="preserve"> </w:t>
+      </w:r>
+      <w:proofErr w:type="spellStart"/>
+      <w:r>
+        <w:rPr>
+          <w:lang w:val="en-US"/>
+        </w:rPr>
+        <w:t>odpowiedzi</w:t>
+      </w:r>
+      <w:proofErr w:type="spellEnd"/>
+      <w:r>
+        <w:rPr>
+          <w:lang w:val="en-US"/>
+        </w:rPr>
+        <w:t xml:space="preserve"> API do </w:t>
+      </w:r>
+      <w:proofErr w:type="spellStart"/>
+      <w:r>
+        <w:rPr>
+          <w:lang w:val="en-US"/>
+        </w:rPr>
+        <w:t>polskiego</w:t>
+      </w:r>
+      <w:proofErr w:type="spellEnd"/>
+      <w:r>
+        <w:rPr>
+          <w:lang w:val="en-US"/>
+        </w:rPr>
+        <w:t>.</w:t>
       </w:r>
     </w:p>
     <w:p>
@@ -5080,7 +5707,6 @@
   <w:style w:type="character" w:default="1" w:styleId="Domylnaczcionkaakapitu">
     <w:name w:val="Default Paragraph Font"/>
     <w:uiPriority w:val="1"/>
-    <w:semiHidden/>
     <w:unhideWhenUsed/>
   </w:style>
   <w:style w:type="table" w:default="1" w:styleId="Standardowy">
@@ -5646,6 +6272,10 @@
 </file>
 
 <file path=customXml/item1.xml><?xml version="1.0" encoding="utf-8"?>
+<b:Sources xmlns:b="http://schemas.openxmlformats.org/officeDocument/2006/bibliography" xmlns="http://schemas.openxmlformats.org/officeDocument/2006/bibliography" SelectedStyle="\APASixthEditionOfficeOnline.xsl" StyleName="APA" Version="6"/>
+</file>
+
+<file path=customXml/item2.xml><?xml version="1.0" encoding="utf-8"?>
 <p:properties xmlns:p="http://schemas.microsoft.com/office/2006/metadata/properties" xmlns:xsi="http://www.w3.org/2001/XMLSchema-instance" xmlns:pc="http://schemas.microsoft.com/office/infopath/2007/PartnerControls">
   <documentManagement>
     <ReferenceId xmlns="4e04133f-fdb6-4797-beb4-a95c2272dbce" xsi:nil="true"/>
@@ -5653,20 +6283,7 @@
 </p:properties>
 </file>
 
-<file path=customXml/item2.xml><?xml version="1.0" encoding="utf-8"?>
-<b:Sources xmlns:b="http://schemas.openxmlformats.org/officeDocument/2006/bibliography" xmlns="http://schemas.openxmlformats.org/officeDocument/2006/bibliography" SelectedStyle="\APASixthEditionOfficeOnline.xsl" StyleName="APA" Version="6"/>
-</file>
-
 <file path=customXml/item3.xml><?xml version="1.0" encoding="utf-8"?>
-<?mso-contentType ?>
-<FormTemplates xmlns="http://schemas.microsoft.com/sharepoint/v3/contenttype/forms">
-  <Display>DocumentLibraryForm</Display>
-  <Edit>DocumentLibraryForm</Edit>
-  <New>DocumentLibraryForm</New>
-</FormTemplates>
-</file>
-
-<file path=customXml/item4.xml><?xml version="1.0" encoding="utf-8"?>
 <ct:contentTypeSchema xmlns:ct="http://schemas.microsoft.com/office/2006/metadata/contentType" xmlns:ma="http://schemas.microsoft.com/office/2006/metadata/properties/metaAttributes" ct:_="" ma:_="" ma:contentTypeName="Dokument" ma:contentTypeID="0x010100775AA2905942694C93291FC6C607B85E" ma:contentTypeVersion="5" ma:contentTypeDescription="Utwórz nowy dokument." ma:contentTypeScope="" ma:versionID="c06b91c094ccbe625745673686d2597a">
   <xsd:schema xmlns:xsd="http://www.w3.org/2001/XMLSchema" xmlns:xs="http://www.w3.org/2001/XMLSchema" xmlns:p="http://schemas.microsoft.com/office/2006/metadata/properties" xmlns:ns2="4e04133f-fdb6-4797-beb4-a95c2272dbce" targetNamespace="http://schemas.microsoft.com/office/2006/metadata/properties" ma:root="true" ma:fieldsID="7581a2cf9a45422e272ab1a374f36604" ns2:_="">
     <xsd:import namespace="4e04133f-fdb6-4797-beb4-a95c2272dbce"/>
@@ -5816,7 +6433,24 @@
 </ct:contentTypeSchema>
 </file>
 
+<file path=customXml/item4.xml><?xml version="1.0" encoding="utf-8"?>
+<?mso-contentType ?>
+<FormTemplates xmlns="http://schemas.microsoft.com/sharepoint/v3/contenttype/forms">
+  <Display>DocumentLibraryForm</Display>
+  <Edit>DocumentLibraryForm</Edit>
+  <New>DocumentLibraryForm</New>
+</FormTemplates>
+</file>
+
 <file path=customXml/itemProps1.xml><?xml version="1.0" encoding="utf-8"?>
+<ds:datastoreItem xmlns:ds="http://schemas.openxmlformats.org/officeDocument/2006/customXml" ds:itemID="{7D0AD95B-5C2D-47ED-95C0-987634CE19FD}">
+  <ds:schemaRefs>
+    <ds:schemaRef ds:uri="http://schemas.openxmlformats.org/officeDocument/2006/bibliography"/>
+  </ds:schemaRefs>
+</ds:datastoreItem>
+</file>
+
+<file path=customXml/itemProps2.xml><?xml version="1.0" encoding="utf-8"?>
 <ds:datastoreItem xmlns:ds="http://schemas.openxmlformats.org/officeDocument/2006/customXml" ds:itemID="{63B7A339-125D-4D6A-8A1D-A0990B233BD7}">
   <ds:schemaRefs>
     <ds:schemaRef ds:uri="http://schemas.microsoft.com/office/2006/metadata/properties"/>
@@ -5826,23 +6460,7 @@
 </ds:datastoreItem>
 </file>
 
-<file path=customXml/itemProps2.xml><?xml version="1.0" encoding="utf-8"?>
-<ds:datastoreItem xmlns:ds="http://schemas.openxmlformats.org/officeDocument/2006/customXml" ds:itemID="{7D0AD95B-5C2D-47ED-95C0-987634CE19FD}">
-  <ds:schemaRefs>
-    <ds:schemaRef ds:uri="http://schemas.openxmlformats.org/officeDocument/2006/bibliography"/>
-  </ds:schemaRefs>
-</ds:datastoreItem>
-</file>
-
 <file path=customXml/itemProps3.xml><?xml version="1.0" encoding="utf-8"?>
-<ds:datastoreItem xmlns:ds="http://schemas.openxmlformats.org/officeDocument/2006/customXml" ds:itemID="{4BC5D637-EA3A-4BF1-9CD0-A8E6B550E186}">
-  <ds:schemaRefs>
-    <ds:schemaRef ds:uri="http://schemas.microsoft.com/sharepoint/v3/contenttype/forms"/>
-  </ds:schemaRefs>
-</ds:datastoreItem>
-</file>
-
-<file path=customXml/itemProps4.xml><?xml version="1.0" encoding="utf-8"?>
 <ds:datastoreItem xmlns:ds="http://schemas.openxmlformats.org/officeDocument/2006/customXml" ds:itemID="{CA84E2D5-8202-400A-9B6A-34F802D34E2C}">
   <ds:schemaRefs>
     <ds:schemaRef ds:uri="http://schemas.microsoft.com/office/2006/metadata/contentType"/>
@@ -5858,4 +6476,12 @@
     <ds:schemaRef ds:uri="http://schemas.microsoft.com/internal/obd"/>
   </ds:schemaRefs>
 </ds:datastoreItem>
+</file>
+
+<file path=customXml/itemProps4.xml><?xml version="1.0" encoding="utf-8"?>
+<ds:datastoreItem xmlns:ds="http://schemas.openxmlformats.org/officeDocument/2006/customXml" ds:itemID="{4BC5D637-EA3A-4BF1-9CD0-A8E6B550E186}">
+  <ds:schemaRefs>
+    <ds:schemaRef ds:uri="http://schemas.microsoft.com/sharepoint/v3/contenttype/forms"/>
+  </ds:schemaRefs>
+</ds:datastoreItem>
 </file>
</xml_diff>